<commit_message>
Updated the brief with references
</commit_message>
<xml_diff>
--- a/p013373i-brief.docx
+++ b/p013373i-brief.docx
@@ -738,16 +738,7 @@
                 <w:rStyle w:val="Hyperlink"/>
                 <w:noProof/>
               </w:rPr>
-              <w:t>Functional</w:t>
-            </w:r>
-            <w:bookmarkStart w:id="0" w:name="_GoBack"/>
-            <w:bookmarkEnd w:id="0"/>
-            <w:r>
-              <w:rPr>
-                <w:rStyle w:val="Hyperlink"/>
-                <w:noProof/>
-              </w:rPr>
-              <w:t>ity</w:t>
+              <w:t>Functionality</w:t>
             </w:r>
             <w:r>
               <w:rPr>
@@ -1520,12 +1511,12 @@
       <w:pPr>
         <w:pStyle w:val="Heading1"/>
       </w:pPr>
-      <w:bookmarkStart w:id="1" w:name="_Toc25785164"/>
+      <w:bookmarkStart w:id="0" w:name="_Toc25785164"/>
       <w:r>
         <w:lastRenderedPageBreak/>
         <w:t>User Guide</w:t>
       </w:r>
-      <w:bookmarkEnd w:id="1"/>
+      <w:bookmarkEnd w:id="0"/>
     </w:p>
     <w:p>
       <w:r>
@@ -1657,22 +1648,22 @@
       <w:pPr>
         <w:pStyle w:val="Heading1"/>
       </w:pPr>
-      <w:bookmarkStart w:id="2" w:name="_Toc25785165"/>
+      <w:bookmarkStart w:id="1" w:name="_Toc25785165"/>
       <w:r>
         <w:lastRenderedPageBreak/>
         <w:t>Design</w:t>
       </w:r>
-      <w:bookmarkEnd w:id="2"/>
+      <w:bookmarkEnd w:id="1"/>
     </w:p>
     <w:p>
       <w:pPr>
         <w:pStyle w:val="Heading2"/>
       </w:pPr>
-      <w:bookmarkStart w:id="3" w:name="_Toc25785166"/>
+      <w:bookmarkStart w:id="2" w:name="_Toc25785166"/>
       <w:r>
         <w:t>Functionality</w:t>
       </w:r>
-      <w:bookmarkEnd w:id="3"/>
+      <w:bookmarkEnd w:id="2"/>
     </w:p>
     <w:p>
       <w:r>
@@ -1782,11 +1773,11 @@
       <w:pPr>
         <w:pStyle w:val="Heading2"/>
       </w:pPr>
-      <w:bookmarkStart w:id="4" w:name="_Toc25785167"/>
+      <w:bookmarkStart w:id="3" w:name="_Toc25785167"/>
       <w:r>
         <w:t>Concurrency Network Diagram</w:t>
       </w:r>
-      <w:bookmarkEnd w:id="4"/>
+      <w:bookmarkEnd w:id="3"/>
     </w:p>
     <w:p>
       <w:r>
@@ -1800,11 +1791,11 @@
       <w:pPr>
         <w:pStyle w:val="Heading2"/>
       </w:pPr>
-      <w:bookmarkStart w:id="5" w:name="_Toc25785168"/>
+      <w:bookmarkStart w:id="4" w:name="_Toc25785168"/>
       <w:r>
         <w:t>Design of my system</w:t>
       </w:r>
-      <w:bookmarkEnd w:id="5"/>
+      <w:bookmarkEnd w:id="4"/>
     </w:p>
     <w:p>
       <w:r>
@@ -1815,28 +1806,44 @@
       <w:pPr>
         <w:pStyle w:val="Heading1"/>
       </w:pPr>
-      <w:bookmarkStart w:id="6" w:name="_Toc25785169"/>
+      <w:bookmarkStart w:id="5" w:name="_Toc25785169"/>
       <w:r>
         <w:t>Explanation</w:t>
       </w:r>
       <w:r>
         <w:t xml:space="preserve"> of strategy</w:t>
       </w:r>
-      <w:bookmarkEnd w:id="6"/>
+      <w:bookmarkEnd w:id="5"/>
     </w:p>
     <w:p>
       <w:pPr>
         <w:pStyle w:val="Heading2"/>
       </w:pPr>
-      <w:bookmarkStart w:id="7" w:name="_Toc25785170"/>
+      <w:bookmarkStart w:id="6" w:name="_Toc25785170"/>
       <w:r>
         <w:t>Bug handling</w:t>
       </w:r>
-      <w:bookmarkEnd w:id="7"/>
-    </w:p>
-    <w:p>
-      <w:r>
-        <w:t xml:space="preserve">In various places for my project I had bug handling. There was bug handling within the client form, in the simple client and in the server. </w:t>
+      <w:bookmarkEnd w:id="6"/>
+    </w:p>
+    <w:p>
+      <w:r>
+        <w:t>In various places for my project I had bug handling</w:t>
+      </w:r>
+      <w:r>
+        <w:t xml:space="preserve"> </w:t>
+      </w:r>
+      <w:r>
+        <w:rPr>
+          <w:rFonts w:ascii="Arial" w:hAnsi="Arial" w:cs="Arial"/>
+          <w:color w:val="000000"/>
+          <w:sz w:val="20"/>
+          <w:szCs w:val="20"/>
+          <w:shd w:val="clear" w:color="auto" w:fill="FFFFFF"/>
+        </w:rPr>
+        <w:t>(Docs.microsoft.com, 2019)</w:t>
+      </w:r>
+      <w:r>
+        <w:t xml:space="preserve">. There was bug handling within the client form, in the simple client and in the server. </w:t>
       </w:r>
       <w:r>
         <w:t xml:space="preserve">Each bug handled was handled in a manner </w:t>
@@ -1979,9 +1986,164 @@
         <w:t>create multiple for</w:t>
       </w:r>
       <w:r>
-        <w:t xml:space="preserve">ms for that client. I simply solved this by sending a game start packet to the users that would start the game, this would then set up the game. </w:t>
-      </w:r>
-    </w:p>
+        <w:t>ms for that client. I simply solved this by sending a game start packet to the users that would start the game, this would then set up the game.</w:t>
+      </w:r>
+    </w:p>
+    <w:p>
+      <w:pPr>
+        <w:pStyle w:val="Heading2"/>
+      </w:pPr>
+      <w:r>
+        <w:lastRenderedPageBreak/>
+        <w:t>Race Condition handling</w:t>
+      </w:r>
+    </w:p>
+    <w:p>
+      <w:r>
+        <w:t xml:space="preserve">Race handling was used in my program in two different places, one for the client combo-box on their form and another for the chat box. Each of these items in the form were running their own threads and would sometimes have other objects invoke them so they could update them. For my chat box, when the </w:t>
+      </w:r>
+      <w:r>
+        <w:t xml:space="preserve">client received a packet, if it corresponded to that of one that would update the chat box </w:t>
+      </w:r>
+      <w:proofErr w:type="spellStart"/>
+      <w:r>
+        <w:t>e.g</w:t>
+      </w:r>
+      <w:proofErr w:type="spellEnd"/>
+      <w:r>
+        <w:t xml:space="preserve"> a message or nickname</w:t>
+      </w:r>
+      <w:r>
+        <w:t xml:space="preserve">, then the </w:t>
+      </w:r>
+      <w:proofErr w:type="spellStart"/>
+      <w:r>
+        <w:t>chatbox</w:t>
+      </w:r>
+      <w:proofErr w:type="spellEnd"/>
+      <w:r>
+        <w:t xml:space="preserve"> thread would be invoked and updated. This was done through a </w:t>
+      </w:r>
+      <w:r>
+        <w:rPr>
+          <w:rFonts w:cstheme="minorHAnsi"/>
+        </w:rPr>
+        <w:t>delegate</w:t>
+      </w:r>
+      <w:r>
+        <w:rPr>
+          <w:rFonts w:cstheme="minorHAnsi"/>
+        </w:rPr>
+        <w:t xml:space="preserve"> </w:t>
+      </w:r>
+      <w:r>
+        <w:rPr>
+          <w:rStyle w:val="Strong"/>
+          <w:rFonts w:cstheme="minorHAnsi"/>
+          <w:color w:val="666666"/>
+          <w:shd w:val="clear" w:color="auto" w:fill="FFFFFF"/>
+        </w:rPr>
+        <w:t> </w:t>
+      </w:r>
+      <w:r>
+        <w:rPr>
+          <w:rStyle w:val="selectable"/>
+          <w:rFonts w:cstheme="minorHAnsi"/>
+          <w:color w:val="000000"/>
+          <w:shd w:val="clear" w:color="auto" w:fill="FFFFFF"/>
+        </w:rPr>
+        <w:t>(Docs.microsoft.com, 2019)</w:t>
+      </w:r>
+      <w:r>
+        <w:t xml:space="preserve"> for updating the chat window to ensure that if the thread had </w:t>
+      </w:r>
+      <w:proofErr w:type="gramStart"/>
+      <w:r>
+        <w:t>it’s</w:t>
+      </w:r>
+      <w:proofErr w:type="gramEnd"/>
+      <w:r>
+        <w:t xml:space="preserve"> data read, it was invoked first to give the update a chance.</w:t>
+      </w:r>
+    </w:p>
+    <w:p>
+      <w:r>
+        <w:t xml:space="preserve">Another place this was appropriate was for my combo-box. This system is multi-threaded since </w:t>
+      </w:r>
+      <w:r>
+        <w:t xml:space="preserve">I required the combo-box to be set up similarly to how the </w:t>
+      </w:r>
+      <w:r>
+        <w:t xml:space="preserve">chat window is, whereby I need a function to invoke it and update the contents. If the user receives a new user list packet, then the </w:t>
+      </w:r>
+      <w:r>
+        <w:t>combo box needs to be updated with the new information for all users within the user list. This is done by once again invoking</w:t>
+      </w:r>
+      <w:r>
+        <w:t xml:space="preserve"> a different thread which is the </w:t>
+      </w:r>
+      <w:proofErr w:type="spellStart"/>
+      <w:r>
+        <w:t>chatbox</w:t>
+      </w:r>
+      <w:proofErr w:type="spellEnd"/>
+      <w:r>
+        <w:t xml:space="preserve"> and once available, </w:t>
+      </w:r>
+      <w:r>
+        <w:t>updating the information to this new list.</w:t>
+      </w:r>
+    </w:p>
+    <w:p>
+      <w:pPr>
+        <w:pStyle w:val="Heading2"/>
+      </w:pPr>
+      <w:r>
+        <w:t>Mutual Exclusion</w:t>
+      </w:r>
+    </w:p>
+    <w:p>
+      <w:r>
+        <w:t>I did not have any events where the threads were deadlocked or required some code for them to be mutually excluded</w:t>
+      </w:r>
+      <w:r>
+        <w:t xml:space="preserve"> </w:t>
+      </w:r>
+      <w:r>
+        <w:rPr>
+          <w:rFonts w:ascii="Arial" w:hAnsi="Arial" w:cs="Arial"/>
+          <w:color w:val="000000"/>
+          <w:sz w:val="20"/>
+          <w:szCs w:val="20"/>
+          <w:shd w:val="clear" w:color="auto" w:fill="FFFFFF"/>
+        </w:rPr>
+        <w:t>(Techopedia.com, 2019)</w:t>
+      </w:r>
+      <w:r>
+        <w:rPr>
+          <w:rFonts w:ascii="Arial" w:hAnsi="Arial" w:cs="Arial"/>
+          <w:color w:val="000000"/>
+          <w:sz w:val="20"/>
+          <w:szCs w:val="20"/>
+          <w:shd w:val="clear" w:color="auto" w:fill="FFFFFF"/>
+        </w:rPr>
+        <w:t xml:space="preserve"> </w:t>
+      </w:r>
+      <w:r>
+        <w:t xml:space="preserve">yet I can consider some events which could follow in my code had something specific happen. For example, sometimes the user requires a game packet which is sent from one client to another. If the client required a calculation from the server, and the server was processing a function, then the </w:t>
+      </w:r>
+      <w:proofErr w:type="spellStart"/>
+      <w:r>
+        <w:t>tcp</w:t>
+      </w:r>
+      <w:proofErr w:type="spellEnd"/>
+      <w:r>
+        <w:t xml:space="preserve"> reader method thread could be deadlocked as the client is trying to access data from something whereby the server is trying to create, thus creating the deadlock.</w:t>
+      </w:r>
+      <w:bookmarkStart w:id="7" w:name="_GoBack"/>
+      <w:bookmarkEnd w:id="7"/>
+    </w:p>
+    <w:p/>
     <w:p>
       <w:r>
         <w:br w:type="page"/>
@@ -2068,6 +2230,41 @@
       </w:r>
     </w:p>
     <w:p>
+      <w:r>
+        <w:t>Using Rolfe</w:t>
+      </w:r>
+      <w:r>
+        <w:t xml:space="preserve"> et a’s reflective model</w:t>
+      </w:r>
+      <w:r>
+        <w:t xml:space="preserve"> </w:t>
+      </w:r>
+      <w:r>
+        <w:rPr>
+          <w:rFonts w:ascii="Arial" w:hAnsi="Arial" w:cs="Arial"/>
+          <w:color w:val="000000"/>
+          <w:sz w:val="20"/>
+          <w:szCs w:val="20"/>
+          <w:shd w:val="clear" w:color="auto" w:fill="FFFFFF"/>
+        </w:rPr>
+        <w:t>(Nicole Brown, 2019)</w:t>
+      </w:r>
+      <w:r>
+        <w:t xml:space="preserve">, when solving these parts </w:t>
+      </w:r>
+      <w:proofErr w:type="gramStart"/>
+      <w:r>
+        <w:t>is</w:t>
+      </w:r>
+      <w:proofErr w:type="gramEnd"/>
+      <w:r>
+        <w:t xml:space="preserve"> I would look </w:t>
+      </w:r>
+      <w:r>
+        <w:t>at the different items whereby I would get stuck or would need to dive deeper into the code. I would ask myself, what is going on for my code, so what should happen and finally now what will I do.</w:t>
+      </w:r>
+    </w:p>
+    <w:p>
       <w:pPr>
         <w:pStyle w:val="Heading2"/>
       </w:pPr>
@@ -2110,7 +2307,55 @@
         <w:t>-</w:t>
       </w:r>
       <w:r>
-        <w:t xml:space="preserve">come by using Kolb’s learning style whereby I firstly </w:t>
+        <w:t>come by using Kolb’s learning style</w:t>
+      </w:r>
+      <w:r>
+        <w:t xml:space="preserve"> </w:t>
+      </w:r>
+      <w:r>
+        <w:rPr>
+          <w:rFonts w:ascii="Arial" w:hAnsi="Arial" w:cs="Arial"/>
+          <w:color w:val="000000"/>
+          <w:sz w:val="20"/>
+          <w:szCs w:val="20"/>
+          <w:shd w:val="clear" w:color="auto" w:fill="FFFFFF"/>
+        </w:rPr>
+        <w:t>(</w:t>
+      </w:r>
+      <w:proofErr w:type="spellStart"/>
+      <w:r>
+        <w:rPr>
+          <w:rFonts w:ascii="Arial" w:hAnsi="Arial" w:cs="Arial"/>
+          <w:color w:val="000000"/>
+          <w:sz w:val="20"/>
+          <w:szCs w:val="20"/>
+          <w:shd w:val="clear" w:color="auto" w:fill="FFFFFF"/>
+        </w:rPr>
+        <w:t>Mcleod</w:t>
+      </w:r>
+      <w:proofErr w:type="spellEnd"/>
+      <w:r>
+        <w:rPr>
+          <w:rFonts w:ascii="Arial" w:hAnsi="Arial" w:cs="Arial"/>
+          <w:color w:val="000000"/>
+          <w:sz w:val="20"/>
+          <w:szCs w:val="20"/>
+          <w:shd w:val="clear" w:color="auto" w:fill="FFFFFF"/>
+        </w:rPr>
+        <w:t>, 2019)</w:t>
+      </w:r>
+      <w:r>
+        <w:rPr>
+          <w:rFonts w:ascii="Arial" w:hAnsi="Arial" w:cs="Arial"/>
+          <w:color w:val="000000"/>
+          <w:sz w:val="20"/>
+          <w:szCs w:val="20"/>
+          <w:shd w:val="clear" w:color="auto" w:fill="FFFFFF"/>
+        </w:rPr>
+        <w:t xml:space="preserve"> </w:t>
+      </w:r>
+      <w:r>
+        <w:t xml:space="preserve">whereby I firstly </w:t>
       </w:r>
       <w:r>
         <w:t xml:space="preserve">had an idea in my mind which was to have a game request packet with an enumerated list being the </w:t>
@@ -2166,7 +2411,23 @@
       </w:r>
       <w:proofErr w:type="spellEnd"/>
       <w:r>
-        <w:t xml:space="preserve"> reflective cycle, I’d say that </w:t>
+        <w:t xml:space="preserve"> reflective cycle</w:t>
+      </w:r>
+      <w:r>
+        <w:t xml:space="preserve"> </w:t>
+      </w:r>
+      <w:r>
+        <w:rPr>
+          <w:rFonts w:ascii="Arial" w:hAnsi="Arial" w:cs="Arial"/>
+          <w:color w:val="000000"/>
+          <w:sz w:val="20"/>
+          <w:szCs w:val="20"/>
+          <w:shd w:val="clear" w:color="auto" w:fill="FFFFFF"/>
+        </w:rPr>
+        <w:t>(The University of Edinburgh, 2019)</w:t>
+      </w:r>
+      <w:r>
+        <w:t xml:space="preserve">, I’d say that </w:t>
       </w:r>
       <w:r>
         <w:t>after creating the solution, I’m happier about my project yet during development I was very stressed in places as I had no initial carried direction for where to go</w:t>
@@ -2181,7 +2442,11 @@
         <w:t xml:space="preserve">development, </w:t>
       </w:r>
       <w:r>
-        <w:t xml:space="preserve">I’d say that it was incredibly stressful in places to get things properly working as for example when trying to send messages to every client, I wasn’t checking the specific </w:t>
+        <w:t xml:space="preserve">I’d say that it was incredibly stressful in places to get things properly working as for example when trying to send messages to every client, I wasn’t </w:t>
+      </w:r>
+      <w:r>
+        <w:lastRenderedPageBreak/>
+        <w:t xml:space="preserve">checking the specific </w:t>
       </w:r>
       <w:r>
         <w:t>client,</w:t>
@@ -2202,11 +2467,7 @@
         <w:t xml:space="preserve">I could’ve checked earlier on as to how the development process would carry and what would be included in the system since this </w:t>
       </w:r>
       <w:r>
-        <w:t xml:space="preserve">would have definitely </w:t>
-      </w:r>
-      <w:r>
-        <w:lastRenderedPageBreak/>
-        <w:t>help</w:t>
+        <w:t>would have definitely help</w:t>
       </w:r>
       <w:r>
         <w:t>ed</w:t>
@@ -2231,7 +2492,267 @@
       </w:r>
       <w:bookmarkEnd w:id="13"/>
     </w:p>
-    <w:p/>
+    <w:p>
+      <w:pPr>
+        <w:rPr>
+          <w:rFonts w:ascii="Arial" w:hAnsi="Arial" w:cs="Arial"/>
+          <w:color w:val="000000"/>
+          <w:sz w:val="20"/>
+          <w:szCs w:val="20"/>
+          <w:shd w:val="clear" w:color="auto" w:fill="FFFFFF"/>
+        </w:rPr>
+      </w:pPr>
+      <w:r>
+        <w:rPr>
+          <w:rFonts w:ascii="Arial" w:hAnsi="Arial" w:cs="Arial"/>
+          <w:color w:val="000000"/>
+          <w:sz w:val="20"/>
+          <w:szCs w:val="20"/>
+          <w:shd w:val="clear" w:color="auto" w:fill="FFFFFF"/>
+        </w:rPr>
+        <w:t>Docs.microsoft.com. (2019). </w:t>
+      </w:r>
+      <w:r>
+        <w:rPr>
+          <w:rFonts w:ascii="Arial" w:hAnsi="Arial" w:cs="Arial"/>
+          <w:i/>
+          <w:iCs/>
+          <w:color w:val="000000"/>
+          <w:sz w:val="20"/>
+          <w:szCs w:val="20"/>
+          <w:shd w:val="clear" w:color="auto" w:fill="FFFFFF"/>
+        </w:rPr>
+        <w:t>Delegates - C# Programming Guide</w:t>
+      </w:r>
+      <w:r>
+        <w:rPr>
+          <w:rFonts w:ascii="Arial" w:hAnsi="Arial" w:cs="Arial"/>
+          <w:color w:val="000000"/>
+          <w:sz w:val="20"/>
+          <w:szCs w:val="20"/>
+          <w:shd w:val="clear" w:color="auto" w:fill="FFFFFF"/>
+        </w:rPr>
+        <w:t>. [online] Available at: https://docs.microsoft.com/en-us/dotnet/csharp/programming-guide/delegates/ [Accessed 28 Nov. 2019].</w:t>
+      </w:r>
+    </w:p>
+    <w:p>
+      <w:pPr>
+        <w:rPr>
+          <w:rFonts w:ascii="Arial" w:hAnsi="Arial" w:cs="Arial"/>
+          <w:color w:val="000000"/>
+          <w:sz w:val="20"/>
+          <w:szCs w:val="20"/>
+          <w:shd w:val="clear" w:color="auto" w:fill="FFFFFF"/>
+        </w:rPr>
+      </w:pPr>
+      <w:r>
+        <w:rPr>
+          <w:rFonts w:ascii="Arial" w:hAnsi="Arial" w:cs="Arial"/>
+          <w:color w:val="000000"/>
+          <w:sz w:val="20"/>
+          <w:szCs w:val="20"/>
+          <w:shd w:val="clear" w:color="auto" w:fill="FFFFFF"/>
+        </w:rPr>
+        <w:t>Techopedia.com. (2019). </w:t>
+      </w:r>
+      <w:r>
+        <w:rPr>
+          <w:rFonts w:ascii="Arial" w:hAnsi="Arial" w:cs="Arial"/>
+          <w:i/>
+          <w:iCs/>
+          <w:color w:val="000000"/>
+          <w:sz w:val="20"/>
+          <w:szCs w:val="20"/>
+          <w:shd w:val="clear" w:color="auto" w:fill="FFFFFF"/>
+        </w:rPr>
+        <w:t>What is Mutual Exclusion (Mutex)? - Definition from Techopedia</w:t>
+      </w:r>
+      <w:r>
+        <w:rPr>
+          <w:rFonts w:ascii="Arial" w:hAnsi="Arial" w:cs="Arial"/>
+          <w:color w:val="000000"/>
+          <w:sz w:val="20"/>
+          <w:szCs w:val="20"/>
+          <w:shd w:val="clear" w:color="auto" w:fill="FFFFFF"/>
+        </w:rPr>
+        <w:t>. [online] Available at: https://www.techopedia.com/definition/25629/mutual-exclusion-mutex [Accessed 28 Nov. 2019].</w:t>
+      </w:r>
+    </w:p>
+    <w:p>
+      <w:pPr>
+        <w:rPr>
+          <w:rFonts w:ascii="Arial" w:hAnsi="Arial" w:cs="Arial"/>
+          <w:color w:val="000000"/>
+          <w:sz w:val="20"/>
+          <w:szCs w:val="20"/>
+          <w:shd w:val="clear" w:color="auto" w:fill="FFFFFF"/>
+        </w:rPr>
+      </w:pPr>
+      <w:r>
+        <w:rPr>
+          <w:rFonts w:ascii="Arial" w:hAnsi="Arial" w:cs="Arial"/>
+          <w:color w:val="000000"/>
+          <w:sz w:val="20"/>
+          <w:szCs w:val="20"/>
+          <w:shd w:val="clear" w:color="auto" w:fill="FFFFFF"/>
+        </w:rPr>
+        <w:t>Docs.microsoft.com. (2019). </w:t>
+      </w:r>
+      <w:r>
+        <w:rPr>
+          <w:rFonts w:ascii="Arial" w:hAnsi="Arial" w:cs="Arial"/>
+          <w:i/>
+          <w:iCs/>
+          <w:color w:val="000000"/>
+          <w:sz w:val="20"/>
+          <w:szCs w:val="20"/>
+          <w:shd w:val="clear" w:color="auto" w:fill="FFFFFF"/>
+        </w:rPr>
+        <w:t>First look at the debugger - Visual Studio</w:t>
+      </w:r>
+      <w:r>
+        <w:rPr>
+          <w:rFonts w:ascii="Arial" w:hAnsi="Arial" w:cs="Arial"/>
+          <w:color w:val="000000"/>
+          <w:sz w:val="20"/>
+          <w:szCs w:val="20"/>
+          <w:shd w:val="clear" w:color="auto" w:fill="FFFFFF"/>
+        </w:rPr>
+        <w:t>. [online] Available at: https://docs.microsoft.com/en-us/visualstudio/debugger/debugger-feature-tour?view=vs-2019 [Accessed 28 Nov. 2019].</w:t>
+      </w:r>
+    </w:p>
+    <w:p>
+      <w:pPr>
+        <w:rPr>
+          <w:rFonts w:ascii="Arial" w:hAnsi="Arial" w:cs="Arial"/>
+          <w:color w:val="000000"/>
+          <w:sz w:val="20"/>
+          <w:szCs w:val="20"/>
+          <w:shd w:val="clear" w:color="auto" w:fill="FFFFFF"/>
+        </w:rPr>
+      </w:pPr>
+      <w:proofErr w:type="spellStart"/>
+      <w:r>
+        <w:rPr>
+          <w:rFonts w:ascii="Arial" w:hAnsi="Arial" w:cs="Arial"/>
+          <w:color w:val="000000"/>
+          <w:sz w:val="20"/>
+          <w:szCs w:val="20"/>
+          <w:shd w:val="clear" w:color="auto" w:fill="FFFFFF"/>
+        </w:rPr>
+        <w:t>Mcleod</w:t>
+      </w:r>
+      <w:proofErr w:type="spellEnd"/>
+      <w:r>
+        <w:rPr>
+          <w:rFonts w:ascii="Arial" w:hAnsi="Arial" w:cs="Arial"/>
+          <w:color w:val="000000"/>
+          <w:sz w:val="20"/>
+          <w:szCs w:val="20"/>
+          <w:shd w:val="clear" w:color="auto" w:fill="FFFFFF"/>
+        </w:rPr>
+        <w:t>, S. (2019). </w:t>
+      </w:r>
+      <w:r>
+        <w:rPr>
+          <w:rFonts w:ascii="Arial" w:hAnsi="Arial" w:cs="Arial"/>
+          <w:i/>
+          <w:iCs/>
+          <w:color w:val="000000"/>
+          <w:sz w:val="20"/>
+          <w:szCs w:val="20"/>
+          <w:shd w:val="clear" w:color="auto" w:fill="FFFFFF"/>
+        </w:rPr>
+        <w:t>Kolb's Learning Styles and Experiential Learning Cycle | Simply Psychology</w:t>
+      </w:r>
+      <w:r>
+        <w:rPr>
+          <w:rFonts w:ascii="Arial" w:hAnsi="Arial" w:cs="Arial"/>
+          <w:color w:val="000000"/>
+          <w:sz w:val="20"/>
+          <w:szCs w:val="20"/>
+          <w:shd w:val="clear" w:color="auto" w:fill="FFFFFF"/>
+        </w:rPr>
+        <w:t>. [online] Simplypsychology.org. Available at: https://www.simplypsychology.org/learning-kolb.html [Accessed 28 Nov. 2019].</w:t>
+      </w:r>
+    </w:p>
+    <w:p>
+      <w:pPr>
+        <w:rPr>
+          <w:rFonts w:ascii="Arial" w:hAnsi="Arial" w:cs="Arial"/>
+          <w:color w:val="000000"/>
+          <w:sz w:val="20"/>
+          <w:szCs w:val="20"/>
+          <w:shd w:val="clear" w:color="auto" w:fill="FFFFFF"/>
+        </w:rPr>
+      </w:pPr>
+      <w:r>
+        <w:rPr>
+          <w:rFonts w:ascii="Arial" w:hAnsi="Arial" w:cs="Arial"/>
+          <w:color w:val="000000"/>
+          <w:sz w:val="20"/>
+          <w:szCs w:val="20"/>
+          <w:shd w:val="clear" w:color="auto" w:fill="FFFFFF"/>
+        </w:rPr>
+        <w:t>The University of Edinburgh. (2019). </w:t>
+      </w:r>
+      <w:r>
+        <w:rPr>
+          <w:rFonts w:ascii="Arial" w:hAnsi="Arial" w:cs="Arial"/>
+          <w:i/>
+          <w:iCs/>
+          <w:color w:val="000000"/>
+          <w:sz w:val="20"/>
+          <w:szCs w:val="20"/>
+          <w:shd w:val="clear" w:color="auto" w:fill="FFFFFF"/>
+        </w:rPr>
+        <w:t>Gibbs' reflective cycle</w:t>
+      </w:r>
+      <w:r>
+        <w:rPr>
+          <w:rFonts w:ascii="Arial" w:hAnsi="Arial" w:cs="Arial"/>
+          <w:color w:val="000000"/>
+          <w:sz w:val="20"/>
+          <w:szCs w:val="20"/>
+          <w:shd w:val="clear" w:color="auto" w:fill="FFFFFF"/>
+        </w:rPr>
+        <w:t>. [online] Available at: https://www.ed.ac.uk/reflection/reflectors-toolkit/reflecting-on-experience/gibbs-reflective-cycle [Accessed 28 Nov. 2019].</w:t>
+      </w:r>
+    </w:p>
+    <w:p>
+      <w:r>
+        <w:rPr>
+          <w:rFonts w:ascii="Arial" w:hAnsi="Arial" w:cs="Arial"/>
+          <w:color w:val="000000"/>
+          <w:sz w:val="20"/>
+          <w:szCs w:val="20"/>
+          <w:shd w:val="clear" w:color="auto" w:fill="FFFFFF"/>
+        </w:rPr>
+        <w:t>Nicole Brown. (2019). </w:t>
+      </w:r>
+      <w:r>
+        <w:rPr>
+          <w:rFonts w:ascii="Arial" w:hAnsi="Arial" w:cs="Arial"/>
+          <w:i/>
+          <w:iCs/>
+          <w:color w:val="000000"/>
+          <w:sz w:val="20"/>
+          <w:szCs w:val="20"/>
+          <w:shd w:val="clear" w:color="auto" w:fill="FFFFFF"/>
+        </w:rPr>
+        <w:t>Reflective model according to Rolfe et al. - Nicole Brown</w:t>
+      </w:r>
+      <w:r>
+        <w:rPr>
+          <w:rFonts w:ascii="Arial" w:hAnsi="Arial" w:cs="Arial"/>
+          <w:color w:val="000000"/>
+          <w:sz w:val="20"/>
+          <w:szCs w:val="20"/>
+          <w:shd w:val="clear" w:color="auto" w:fill="FFFFFF"/>
+        </w:rPr>
+        <w:t>. [online] Available at: http://www.nicole-brown.co.uk/reflective-model-according-to-rolfe/ [Accessed 28 Nov. 2019].</w:t>
+      </w:r>
+    </w:p>
     <w:sectPr>
       <w:pgSz w:w="11906" w:h="16838"/>
       <w:pgMar w:top="1440" w:right="1440" w:bottom="1440" w:left="1440" w:header="708" w:footer="708" w:gutter="0"/>
@@ -2975,6 +3496,22 @@
       <w:ind w:left="220"/>
     </w:pPr>
   </w:style>
+  <w:style w:type="character" w:styleId="Strong">
+    <w:name w:val="Strong"/>
+    <w:basedOn w:val="DefaultParagraphFont"/>
+    <w:uiPriority w:val="22"/>
+    <w:qFormat/>
+    <w:rsid w:val="003516DE"/>
+    <w:rPr>
+      <w:b/>
+      <w:bCs/>
+    </w:rPr>
+  </w:style>
+  <w:style w:type="character" w:customStyle="1" w:styleId="selectable">
+    <w:name w:val="selectable"/>
+    <w:basedOn w:val="DefaultParagraphFont"/>
+    <w:rsid w:val="003516DE"/>
+  </w:style>
 </w:styles>
 </file>
 
@@ -3297,7 +3834,7 @@
 </file>
 
 <file path=customXml/itemProps2.xml><?xml version="1.0" encoding="utf-8"?>
-<ds:datastoreItem xmlns:ds="http://schemas.openxmlformats.org/officeDocument/2006/customXml" ds:itemID="{CF3D624C-4815-430B-9A1A-B47C7E00F4C5}">
+<ds:datastoreItem xmlns:ds="http://schemas.openxmlformats.org/officeDocument/2006/customXml" ds:itemID="{69B4D30A-CEEE-482F-8920-58FC10E489BB}">
   <ds:schemaRefs>
     <ds:schemaRef ds:uri="http://schemas.openxmlformats.org/officeDocument/2006/bibliography"/>
   </ds:schemaRefs>

</xml_diff>